<commit_message>
Guia de Java: se agregan más respuestas
</commit_message>
<xml_diff>
--- a/GuiaEjerciciosJava/Guia de Java. Trabajo en clase.docx
+++ b/GuiaEjerciciosJava/Guia de Java. Trabajo en clase.docx
@@ -3466,13 +3466,718 @@
         <w:t>tanto,</w:t>
       </w:r>
       <w:r>
-        <w:t xml:space="preserve"> </w:t>
+        <w:t xml:space="preserve"> puede ser usado sin la necesidad de una instancia.</w:t>
+      </w:r>
+    </w:p>
+    <w:p>
+      <w:pPr>
+        <w:pStyle w:val="Prrafodelista"/>
+        <w:numPr>
+          <w:ilvl w:val="0"/>
+          <w:numId w:val="5"/>
+        </w:numPr>
+        <w:spacing w:after="0" w:line="240" w:lineRule="auto"/>
+        <w:rPr>
+          <w:rFonts w:eastAsia="Times New Roman" w:cstheme="minorHAnsi"/>
+          <w:sz w:val="24"/>
+          <w:szCs w:val="24"/>
+          <w:lang w:eastAsia="es-AR"/>
+        </w:rPr>
+      </w:pPr>
+      <w:r>
+        <w:rPr>
+          <w:rFonts w:eastAsia="Times New Roman" w:cstheme="minorHAnsi"/>
+          <w:color w:val="000000"/>
+          <w:lang w:eastAsia="es-AR"/>
+        </w:rPr>
+        <w:t xml:space="preserve">Declarar una clase como </w:t>
+      </w:r>
+      <w:proofErr w:type="spellStart"/>
+      <w:r>
+        <w:rPr>
+          <w:rFonts w:eastAsia="Times New Roman" w:cstheme="minorHAnsi"/>
+          <w:color w:val="000000"/>
+          <w:lang w:eastAsia="es-AR"/>
+        </w:rPr>
+        <w:t>static</w:t>
+      </w:r>
+      <w:proofErr w:type="spellEnd"/>
+      <w:r>
+        <w:rPr>
+          <w:rFonts w:eastAsia="Times New Roman" w:cstheme="minorHAnsi"/>
+          <w:color w:val="000000"/>
+          <w:lang w:eastAsia="es-AR"/>
+        </w:rPr>
+        <w:t xml:space="preserve"> en java se hace de forma anidada. Esto quiere decir que existe una clase exterior que engloba a la clase </w:t>
+      </w:r>
+      <w:proofErr w:type="spellStart"/>
+      <w:r>
+        <w:rPr>
+          <w:rFonts w:eastAsia="Times New Roman" w:cstheme="minorHAnsi"/>
+          <w:color w:val="000000"/>
+          <w:lang w:eastAsia="es-AR"/>
+        </w:rPr>
+        <w:t>static</w:t>
+      </w:r>
+      <w:proofErr w:type="spellEnd"/>
+      <w:r>
+        <w:rPr>
+          <w:rFonts w:eastAsia="Times New Roman" w:cstheme="minorHAnsi"/>
+          <w:color w:val="000000"/>
+          <w:lang w:eastAsia="es-AR"/>
+        </w:rPr>
+        <w:t>.</w:t>
+      </w:r>
+    </w:p>
+    <w:p>
+      <w:pPr>
+        <w:pStyle w:val="Prrafodelista"/>
+        <w:spacing w:after="0" w:line="240" w:lineRule="auto"/>
+        <w:ind w:left="284"/>
+        <w:rPr>
+          <w:rFonts w:eastAsia="Times New Roman" w:cstheme="minorHAnsi"/>
+          <w:sz w:val="24"/>
+          <w:szCs w:val="24"/>
+          <w:lang w:eastAsia="es-AR"/>
+        </w:rPr>
+      </w:pPr>
+      <w:r>
+        <w:rPr>
+          <w:rFonts w:eastAsia="Times New Roman" w:cstheme="minorHAnsi"/>
+          <w:color w:val="000000"/>
+          <w:lang w:eastAsia="es-AR"/>
+        </w:rPr>
+        <w:t xml:space="preserve">La clase </w:t>
+      </w:r>
+      <w:proofErr w:type="spellStart"/>
+      <w:r>
+        <w:rPr>
+          <w:rFonts w:eastAsia="Times New Roman" w:cstheme="minorHAnsi"/>
+          <w:color w:val="000000"/>
+          <w:lang w:eastAsia="es-AR"/>
+        </w:rPr>
+        <w:t>static</w:t>
+      </w:r>
+      <w:proofErr w:type="spellEnd"/>
+      <w:r>
+        <w:rPr>
+          <w:rFonts w:eastAsia="Times New Roman" w:cstheme="minorHAnsi"/>
+          <w:color w:val="000000"/>
+          <w:lang w:eastAsia="es-AR"/>
+        </w:rPr>
+        <w:t xml:space="preserve"> de esta forma puede ser instanciada sin necesidad de instanciar la clase exterior. También, tiene la posibilidad de acceder a todos los otros atributos y métodos miembro de la clase exterior (mientras estos también sean </w:t>
+      </w:r>
+      <w:proofErr w:type="spellStart"/>
+      <w:r>
+        <w:rPr>
+          <w:rFonts w:eastAsia="Times New Roman" w:cstheme="minorHAnsi"/>
+          <w:color w:val="000000"/>
+          <w:lang w:eastAsia="es-AR"/>
+        </w:rPr>
+        <w:t>static</w:t>
+      </w:r>
+      <w:proofErr w:type="spellEnd"/>
+      <w:r>
+        <w:rPr>
+          <w:rFonts w:eastAsia="Times New Roman" w:cstheme="minorHAnsi"/>
+          <w:color w:val="000000"/>
+          <w:lang w:eastAsia="es-AR"/>
+        </w:rPr>
+        <w:t>).</w:t>
+      </w:r>
+    </w:p>
+    <w:p>
+      <w:pPr>
+        <w:pStyle w:val="Prrafodelista"/>
+        <w:spacing w:after="0" w:line="240" w:lineRule="auto"/>
+        <w:ind w:left="284"/>
+        <w:rPr>
+          <w:rFonts w:eastAsia="Times New Roman" w:cstheme="minorHAnsi"/>
+          <w:sz w:val="24"/>
+          <w:szCs w:val="24"/>
+          <w:lang w:eastAsia="es-AR"/>
+        </w:rPr>
+      </w:pPr>
+      <w:r>
+        <w:rPr>
+          <w:rFonts w:eastAsia="Times New Roman" w:cstheme="minorHAnsi"/>
+          <w:color w:val="000000"/>
+          <w:lang w:eastAsia="es-AR"/>
+        </w:rPr>
+        <w:t xml:space="preserve">Respuesta 2, la elección de esta se debe a que es la que representa el concepto explicado acerca de las clases </w:t>
+      </w:r>
+      <w:proofErr w:type="spellStart"/>
+      <w:r>
+        <w:rPr>
+          <w:rFonts w:eastAsia="Times New Roman" w:cstheme="minorHAnsi"/>
+          <w:color w:val="000000"/>
+          <w:lang w:eastAsia="es-AR"/>
+        </w:rPr>
+        <w:t>static</w:t>
+      </w:r>
+      <w:proofErr w:type="spellEnd"/>
+      <w:r>
+        <w:rPr>
+          <w:rFonts w:eastAsia="Times New Roman" w:cstheme="minorHAnsi"/>
+          <w:color w:val="000000"/>
+          <w:lang w:eastAsia="es-AR"/>
+        </w:rPr>
+        <w:t xml:space="preserve">. </w:t>
+      </w:r>
+    </w:p>
+    <w:p>
+      <w:pPr>
+        <w:pStyle w:val="Prrafodelista"/>
+        <w:spacing w:after="0" w:line="240" w:lineRule="auto"/>
+        <w:ind w:left="284"/>
+        <w:rPr>
+          <w:rFonts w:eastAsia="Times New Roman" w:cstheme="minorHAnsi"/>
+          <w:sz w:val="24"/>
+          <w:szCs w:val="24"/>
+          <w:lang w:eastAsia="es-AR"/>
+        </w:rPr>
+      </w:pPr>
+      <w:r>
+        <w:rPr>
+          <w:rFonts w:eastAsia="Times New Roman" w:cstheme="minorHAnsi"/>
+          <w:color w:val="000000"/>
+          <w:lang w:eastAsia="es-AR"/>
+        </w:rPr>
+        <w:t xml:space="preserve">Point es una clase </w:t>
+      </w:r>
+      <w:proofErr w:type="spellStart"/>
+      <w:r>
+        <w:rPr>
+          <w:rFonts w:eastAsia="Times New Roman" w:cstheme="minorHAnsi"/>
+          <w:color w:val="000000"/>
+          <w:lang w:eastAsia="es-AR"/>
+        </w:rPr>
+        <w:t>static</w:t>
+      </w:r>
+      <w:proofErr w:type="spellEnd"/>
+      <w:r>
+        <w:rPr>
+          <w:rFonts w:eastAsia="Times New Roman" w:cstheme="minorHAnsi"/>
+          <w:color w:val="000000"/>
+          <w:lang w:eastAsia="es-AR"/>
+        </w:rPr>
+        <w:t xml:space="preserve"> que se encuentra anidada en la clase Line, por lo tanto, es un miembro </w:t>
+      </w:r>
+      <w:proofErr w:type="spellStart"/>
+      <w:r>
+        <w:rPr>
+          <w:rFonts w:eastAsia="Times New Roman" w:cstheme="minorHAnsi"/>
+          <w:color w:val="000000"/>
+          <w:lang w:eastAsia="es-AR"/>
+        </w:rPr>
+        <w:t>static</w:t>
+      </w:r>
+      <w:proofErr w:type="spellEnd"/>
+      <w:r>
+        <w:rPr>
+          <w:rFonts w:eastAsia="Times New Roman" w:cstheme="minorHAnsi"/>
+          <w:color w:val="000000"/>
+          <w:lang w:eastAsia="es-AR"/>
+        </w:rPr>
+        <w:t xml:space="preserve"> de Line. Esta característica hace que no sea necesario instanciar Line para usar Point (descarta la respuesta 4). A su vez, Point tampoco existe por </w:t>
+      </w:r>
+      <w:proofErr w:type="spellStart"/>
+      <w:r>
+        <w:rPr>
+          <w:rFonts w:eastAsia="Times New Roman" w:cstheme="minorHAnsi"/>
+          <w:color w:val="000000"/>
+          <w:lang w:eastAsia="es-AR"/>
+        </w:rPr>
+        <w:t>si</w:t>
+      </w:r>
+      <w:proofErr w:type="spellEnd"/>
+      <w:r>
+        <w:rPr>
+          <w:rFonts w:eastAsia="Times New Roman" w:cstheme="minorHAnsi"/>
+          <w:color w:val="000000"/>
+          <w:lang w:eastAsia="es-AR"/>
+        </w:rPr>
+        <w:t xml:space="preserve"> sola, porque es un miembro de Line (descarta la respuesta 1). Esto deja a la respuesta 2 como la correcta.</w:t>
+      </w:r>
+    </w:p>
+    <w:p/>
+    <w:p>
+      <w:r>
+        <w:rPr>
+          <w:rFonts w:eastAsia="Times New Roman" w:cstheme="minorHAnsi"/>
+          <w:color w:val="000000"/>
+          <w:lang w:eastAsia="es-AR"/>
+        </w:rPr>
+        <w:t>Interfa</w:t>
+      </w:r>
+      <w:r>
+        <w:rPr>
+          <w:rFonts w:eastAsia="Times New Roman" w:cstheme="minorHAnsi"/>
+          <w:color w:val="000000"/>
+          <w:lang w:eastAsia="es-AR"/>
+        </w:rPr>
+        <w:t>ces</w:t>
+      </w:r>
+      <w:r>
+        <w:rPr>
+          <w:rFonts w:eastAsia="Times New Roman" w:cstheme="minorHAnsi"/>
+          <w:color w:val="000000"/>
+          <w:lang w:eastAsia="es-AR"/>
+        </w:rPr>
+        <w:t xml:space="preserve">: </w:t>
+      </w:r>
+    </w:p>
+    <w:p>
+      <w:pPr>
+        <w:numPr>
+          <w:ilvl w:val="0"/>
+          <w:numId w:val="6"/>
+        </w:numPr>
+        <w:tabs>
+          <w:tab w:val="clear" w:pos="720"/>
+          <w:tab w:val="num" w:pos="284"/>
+        </w:tabs>
+        <w:spacing w:after="0" w:line="240" w:lineRule="auto"/>
+        <w:ind w:left="284"/>
+        <w:textAlignment w:val="baseline"/>
+        <w:rPr>
+          <w:rFonts w:eastAsia="Times New Roman" w:cstheme="minorHAnsi"/>
+          <w:color w:val="000000"/>
+          <w:lang w:eastAsia="es-AR"/>
+        </w:rPr>
+      </w:pPr>
+      <w:r>
+        <w:rPr>
+          <w:rFonts w:eastAsia="Times New Roman" w:cstheme="minorHAnsi"/>
+          <w:color w:val="000000"/>
+          <w:lang w:eastAsia="es-AR"/>
+        </w:rPr>
+        <w:t>Si, todos los métodos en una interfaz son por default públicos. Esto tiene la ventaja de ser visibles a cualquier clase que implemente la interfaz.</w:t>
+      </w:r>
+    </w:p>
+    <w:p>
+      <w:pPr>
+        <w:numPr>
+          <w:ilvl w:val="0"/>
+          <w:numId w:val="6"/>
+        </w:numPr>
+        <w:tabs>
+          <w:tab w:val="clear" w:pos="720"/>
+          <w:tab w:val="num" w:pos="284"/>
+        </w:tabs>
+        <w:spacing w:before="100" w:beforeAutospacing="1" w:after="100" w:afterAutospacing="1" w:line="240" w:lineRule="auto"/>
+        <w:ind w:left="284"/>
+        <w:textAlignment w:val="baseline"/>
+        <w:rPr>
+          <w:rFonts w:eastAsia="Times New Roman" w:cstheme="minorHAnsi"/>
+          <w:color w:val="000000"/>
+          <w:lang w:eastAsia="es-AR"/>
+        </w:rPr>
+      </w:pPr>
+      <w:r>
+        <w:rPr>
+          <w:rFonts w:eastAsia="Times New Roman" w:cstheme="minorHAnsi"/>
+          <w:color w:val="000000"/>
+          <w:lang w:eastAsia="es-AR"/>
+        </w:rPr>
+        <w:t xml:space="preserve">Sería necesario porque como las interfaces definen comportamientos que luego serán comunes a probablemente más de una clase, es posible que los métodos a utilizar necesiten de cierto valor constante, que no quedaría como un buen diseño si hubiera que repetirlo a cada clase. </w:t>
+      </w:r>
+    </w:p>
+    <w:p>
+      <w:pPr>
+        <w:numPr>
+          <w:ilvl w:val="0"/>
+          <w:numId w:val="6"/>
+        </w:numPr>
+        <w:tabs>
+          <w:tab w:val="clear" w:pos="720"/>
+          <w:tab w:val="num" w:pos="284"/>
+        </w:tabs>
+        <w:spacing w:before="100" w:beforeAutospacing="1" w:after="100" w:afterAutospacing="1" w:line="240" w:lineRule="auto"/>
+        <w:ind w:left="284"/>
+        <w:textAlignment w:val="baseline"/>
+        <w:rPr>
+          <w:rFonts w:eastAsia="Times New Roman" w:cstheme="minorHAnsi"/>
+          <w:color w:val="000000"/>
+          <w:lang w:eastAsia="es-AR"/>
+        </w:rPr>
+      </w:pPr>
+      <w:r>
+        <w:rPr>
+          <w:rFonts w:eastAsia="Times New Roman" w:cstheme="minorHAnsi"/>
+          <w:color w:val="000000"/>
+          <w:lang w:eastAsia="es-AR"/>
+        </w:rPr>
+        <w:lastRenderedPageBreak/>
+        <w:t xml:space="preserve">Los métodos por defecto se introdujeron ya que se encontró con la dificultad de adicionar métodos a las interfaces, cosa que requería cambiar también las clases que las implementaban para que también usaran esos métodos nuevos. Con los métodos por defecto las interfaces pueden declarar implementaciones para estos métodos sin que esto afecte a las clases que las utilizan. </w:t>
       </w:r>
       <w:bookmarkStart w:id="0" w:name="_GoBack"/>
       <w:bookmarkEnd w:id="0"/>
-      <w:r>
-        <w:t>puede ser usado sin la necesidad de una instancia.</w:t>
-      </w:r>
+    </w:p>
+    <w:p>
+      <w:pPr>
+        <w:spacing w:before="100" w:beforeAutospacing="1" w:after="100" w:afterAutospacing="1" w:line="240" w:lineRule="auto"/>
+        <w:ind w:left="-76"/>
+        <w:textAlignment w:val="baseline"/>
+        <w:rPr>
+          <w:rFonts w:eastAsia="Times New Roman" w:cstheme="minorHAnsi"/>
+          <w:color w:val="000000"/>
+          <w:lang w:eastAsia="es-AR"/>
+        </w:rPr>
+      </w:pPr>
+      <w:r>
+        <w:rPr>
+          <w:rFonts w:eastAsia="Times New Roman" w:cstheme="minorHAnsi"/>
+          <w:color w:val="000000"/>
+          <w:lang w:eastAsia="es-AR"/>
+        </w:rPr>
+        <w:t>Clases abstractas e interfaces:</w:t>
+      </w:r>
+    </w:p>
+    <w:p>
+      <w:pPr>
+        <w:pStyle w:val="Prrafodelista"/>
+        <w:numPr>
+          <w:ilvl w:val="0"/>
+          <w:numId w:val="7"/>
+        </w:numPr>
+        <w:spacing w:before="100" w:beforeAutospacing="1" w:after="100" w:afterAutospacing="1" w:line="240" w:lineRule="auto"/>
+        <w:textAlignment w:val="baseline"/>
+        <w:rPr>
+          <w:rFonts w:eastAsia="Times New Roman" w:cstheme="minorHAnsi"/>
+          <w:color w:val="000000"/>
+          <w:lang w:eastAsia="es-AR"/>
+        </w:rPr>
+      </w:pPr>
+      <w:r>
+        <w:rPr>
+          <w:rFonts w:eastAsia="Times New Roman" w:cstheme="minorHAnsi"/>
+          <w:color w:val="000000"/>
+          <w:lang w:eastAsia="es-AR"/>
+        </w:rPr>
+        <w:t>No es posible extender más de una clase en Java.</w:t>
+      </w:r>
+    </w:p>
+    <w:p>
+      <w:pPr>
+        <w:pStyle w:val="Prrafodelista"/>
+        <w:numPr>
+          <w:ilvl w:val="0"/>
+          <w:numId w:val="7"/>
+        </w:numPr>
+        <w:spacing w:before="100" w:beforeAutospacing="1" w:after="100" w:afterAutospacing="1" w:line="240" w:lineRule="auto"/>
+        <w:textAlignment w:val="baseline"/>
+        <w:rPr>
+          <w:rFonts w:eastAsia="Times New Roman" w:cstheme="minorHAnsi"/>
+          <w:color w:val="000000"/>
+          <w:lang w:eastAsia="es-AR"/>
+        </w:rPr>
+      </w:pPr>
+      <w:r>
+        <w:rPr>
+          <w:rFonts w:eastAsia="Times New Roman" w:cstheme="minorHAnsi"/>
+          <w:color w:val="000000"/>
+          <w:lang w:eastAsia="es-AR"/>
+        </w:rPr>
+        <w:t>No hay un límite de interfaces que puede implementar una clase.</w:t>
+      </w:r>
+    </w:p>
+    <w:p>
+      <w:pPr>
+        <w:pStyle w:val="Prrafodelista"/>
+        <w:numPr>
+          <w:ilvl w:val="0"/>
+          <w:numId w:val="7"/>
+        </w:numPr>
+        <w:spacing w:before="100" w:beforeAutospacing="1" w:after="100" w:afterAutospacing="1" w:line="240" w:lineRule="auto"/>
+        <w:textAlignment w:val="baseline"/>
+        <w:rPr>
+          <w:rFonts w:eastAsia="Times New Roman" w:cstheme="minorHAnsi"/>
+          <w:color w:val="000000"/>
+          <w:lang w:eastAsia="es-AR"/>
+        </w:rPr>
+      </w:pPr>
+      <w:r>
+        <w:rPr>
+          <w:rFonts w:eastAsia="Times New Roman" w:cstheme="minorHAnsi"/>
+          <w:color w:val="000000"/>
+          <w:lang w:eastAsia="es-AR"/>
+        </w:rPr>
+        <w:t xml:space="preserve">La extensión establece una relación de tipo “es un”, por ejemplo, un Perro es un Animal. La extensión, además, es una relación de herencia por lo que existe una clase Padre (la que es extendida) y una Clase hijo (la que extiende). La implementación en cambio </w:t>
+      </w:r>
+      <w:r>
+        <w:rPr>
+          <w:rFonts w:eastAsia="Times New Roman" w:cstheme="minorHAnsi"/>
+          <w:color w:val="000000"/>
+          <w:lang w:eastAsia="es-AR"/>
+        </w:rPr>
+        <w:t xml:space="preserve">es una relación de tipo “utiliza o implementa”, por ejemplo, un Perro Corre, pero una Persona también Corre. Las interfaces, por lo tanto, definen un comportamiento que puede ser común a muchas clases. </w:t>
+      </w:r>
+    </w:p>
+    <w:p>
+      <w:pPr>
+        <w:spacing w:before="100" w:beforeAutospacing="1" w:after="100" w:afterAutospacing="1" w:line="240" w:lineRule="auto"/>
+        <w:ind w:left="-76"/>
+        <w:textAlignment w:val="baseline"/>
+        <w:rPr>
+          <w:rFonts w:eastAsia="Times New Roman" w:cstheme="minorHAnsi"/>
+          <w:color w:val="000000"/>
+          <w:lang w:eastAsia="es-AR"/>
+        </w:rPr>
+      </w:pPr>
+      <w:r>
+        <w:rPr>
+          <w:rFonts w:eastAsia="Times New Roman" w:cstheme="minorHAnsi"/>
+          <w:color w:val="000000"/>
+          <w:lang w:eastAsia="es-AR"/>
+        </w:rPr>
+        <w:t>Herencia:</w:t>
+      </w:r>
+    </w:p>
+    <w:p>
+      <w:pPr>
+        <w:pStyle w:val="Prrafodelista"/>
+        <w:numPr>
+          <w:ilvl w:val="0"/>
+          <w:numId w:val="8"/>
+        </w:numPr>
+        <w:spacing w:before="100" w:beforeAutospacing="1" w:after="100" w:afterAutospacing="1" w:line="240" w:lineRule="auto"/>
+        <w:textAlignment w:val="baseline"/>
+        <w:rPr>
+          <w:rFonts w:eastAsia="Times New Roman" w:cstheme="minorHAnsi"/>
+          <w:color w:val="000000"/>
+          <w:lang w:eastAsia="es-AR"/>
+        </w:rPr>
+      </w:pPr>
+      <w:r>
+        <w:rPr>
+          <w:rFonts w:eastAsia="Times New Roman" w:cstheme="minorHAnsi"/>
+          <w:color w:val="000000"/>
+          <w:lang w:eastAsia="es-AR"/>
+        </w:rPr>
+        <w:t xml:space="preserve">La herencia es una relación de tipo jerárquica entre clases, leyéndose de las clases hijas a </w:t>
+      </w:r>
+      <w:proofErr w:type="gramStart"/>
+      <w:r>
+        <w:rPr>
+          <w:rFonts w:eastAsia="Times New Roman" w:cstheme="minorHAnsi"/>
+          <w:color w:val="000000"/>
+          <w:lang w:eastAsia="es-AR"/>
+        </w:rPr>
+        <w:t>las padres</w:t>
+      </w:r>
+      <w:proofErr w:type="gramEnd"/>
+      <w:r>
+        <w:rPr>
+          <w:rFonts w:eastAsia="Times New Roman" w:cstheme="minorHAnsi"/>
+          <w:color w:val="000000"/>
+          <w:lang w:eastAsia="es-AR"/>
+        </w:rPr>
+        <w:t xml:space="preserve"> de forma tal que se dice que una clase hija es una clase padre. Por ejemplo: un Televisor es un Electrodoméstico.</w:t>
+      </w:r>
+    </w:p>
+    <w:p>
+      <w:pPr>
+        <w:pStyle w:val="Prrafodelista"/>
+        <w:numPr>
+          <w:ilvl w:val="0"/>
+          <w:numId w:val="8"/>
+        </w:numPr>
+        <w:spacing w:before="100" w:beforeAutospacing="1" w:after="100" w:afterAutospacing="1" w:line="240" w:lineRule="auto"/>
+        <w:textAlignment w:val="baseline"/>
+        <w:rPr>
+          <w:rFonts w:eastAsia="Times New Roman" w:cstheme="minorHAnsi"/>
+          <w:color w:val="000000"/>
+          <w:lang w:eastAsia="es-AR"/>
+        </w:rPr>
+      </w:pPr>
+      <w:r>
+        <w:rPr>
+          <w:rFonts w:eastAsia="Times New Roman" w:cstheme="minorHAnsi"/>
+          <w:color w:val="000000"/>
+          <w:lang w:eastAsia="es-AR"/>
+        </w:rPr>
+        <w:t>Creo que está relacionado con la extensibilidad.</w:t>
+      </w:r>
+    </w:p>
+    <w:p>
+      <w:pPr>
+        <w:pStyle w:val="Prrafodelista"/>
+        <w:numPr>
+          <w:ilvl w:val="0"/>
+          <w:numId w:val="8"/>
+        </w:numPr>
+        <w:spacing w:before="100" w:beforeAutospacing="1" w:after="100" w:afterAutospacing="1" w:line="240" w:lineRule="auto"/>
+        <w:textAlignment w:val="baseline"/>
+        <w:rPr>
+          <w:rFonts w:eastAsia="Times New Roman" w:cstheme="minorHAnsi"/>
+          <w:color w:val="000000"/>
+          <w:lang w:eastAsia="es-AR"/>
+        </w:rPr>
+      </w:pPr>
+      <w:r>
+        <w:rPr>
+          <w:rFonts w:eastAsia="Times New Roman" w:cstheme="minorHAnsi"/>
+          <w:color w:val="000000"/>
+          <w:lang w:eastAsia="es-AR"/>
+        </w:rPr>
+        <w:t>Creo que está relacionado con el polimorfismo.</w:t>
+      </w:r>
+    </w:p>
+    <w:p>
+      <w:pPr>
+        <w:spacing w:before="100" w:beforeAutospacing="1" w:after="100" w:afterAutospacing="1" w:line="240" w:lineRule="auto"/>
+        <w:ind w:left="-76"/>
+        <w:textAlignment w:val="baseline"/>
+        <w:rPr>
+          <w:rFonts w:eastAsia="Times New Roman" w:cstheme="minorHAnsi"/>
+          <w:color w:val="000000"/>
+          <w:lang w:eastAsia="es-AR"/>
+        </w:rPr>
+      </w:pPr>
+      <w:r>
+        <w:rPr>
+          <w:rFonts w:eastAsia="Times New Roman" w:cstheme="minorHAnsi"/>
+          <w:color w:val="000000"/>
+          <w:lang w:eastAsia="es-AR"/>
+        </w:rPr>
+        <w:t>Polimorfismo:</w:t>
+      </w:r>
+    </w:p>
+    <w:p>
+      <w:pPr>
+        <w:pStyle w:val="Prrafodelista"/>
+        <w:numPr>
+          <w:ilvl w:val="0"/>
+          <w:numId w:val="9"/>
+        </w:numPr>
+        <w:spacing w:before="100" w:beforeAutospacing="1" w:after="100" w:afterAutospacing="1" w:line="240" w:lineRule="auto"/>
+        <w:textAlignment w:val="baseline"/>
+        <w:rPr>
+          <w:rFonts w:eastAsia="Times New Roman" w:cstheme="minorHAnsi"/>
+          <w:color w:val="000000"/>
+          <w:lang w:eastAsia="es-AR"/>
+        </w:rPr>
+      </w:pPr>
+      <w:r>
+        <w:rPr>
+          <w:rFonts w:eastAsia="Times New Roman" w:cstheme="minorHAnsi"/>
+          <w:color w:val="000000"/>
+          <w:lang w:eastAsia="es-AR"/>
+        </w:rPr>
+        <w:t xml:space="preserve">Polimorfismo es la habilidad de un objeto para tomar diversas formas, es decir para tomar diferentes comportamientos en diferentes situaciones. </w:t>
+      </w:r>
+    </w:p>
+    <w:p>
+      <w:pPr>
+        <w:pStyle w:val="Prrafodelista"/>
+        <w:numPr>
+          <w:ilvl w:val="0"/>
+          <w:numId w:val="9"/>
+        </w:numPr>
+        <w:spacing w:before="100" w:beforeAutospacing="1" w:after="100" w:afterAutospacing="1" w:line="240" w:lineRule="auto"/>
+        <w:textAlignment w:val="baseline"/>
+        <w:rPr>
+          <w:rFonts w:eastAsia="Times New Roman" w:cstheme="minorHAnsi"/>
+          <w:color w:val="000000"/>
+          <w:lang w:eastAsia="es-AR"/>
+        </w:rPr>
+      </w:pPr>
+      <w:r>
+        <w:rPr>
+          <w:rFonts w:eastAsia="Times New Roman" w:cstheme="minorHAnsi"/>
+          <w:color w:val="000000"/>
+          <w:lang w:eastAsia="es-AR"/>
+        </w:rPr>
+        <w:t xml:space="preserve">Si no existiera el polimorfismo no se podría </w:t>
+      </w:r>
+      <w:r>
+        <w:rPr>
+          <w:rFonts w:eastAsia="Times New Roman" w:cstheme="minorHAnsi"/>
+          <w:color w:val="000000"/>
+          <w:lang w:eastAsia="es-AR"/>
+        </w:rPr>
+        <w:t>sobrecargar métodos ni sobrescribirlos, ya que solo tendrían una forma y esto iría en contra de la reutilización del código. Tampoco se podría asignar una clase hija a una referencia de una clase padre.</w:t>
+      </w:r>
+    </w:p>
+    <w:p>
+      <w:pPr>
+        <w:pStyle w:val="Prrafodelista"/>
+        <w:numPr>
+          <w:ilvl w:val="0"/>
+          <w:numId w:val="9"/>
+        </w:numPr>
+        <w:spacing w:before="100" w:beforeAutospacing="1" w:after="100" w:afterAutospacing="1" w:line="240" w:lineRule="auto"/>
+        <w:textAlignment w:val="baseline"/>
+        <w:rPr>
+          <w:rFonts w:eastAsia="Times New Roman" w:cstheme="minorHAnsi"/>
+          <w:color w:val="000000"/>
+          <w:lang w:eastAsia="es-AR"/>
+        </w:rPr>
+      </w:pPr>
+      <w:proofErr w:type="spellStart"/>
+      <w:r>
+        <w:rPr>
+          <w:rFonts w:eastAsia="Times New Roman" w:cstheme="minorHAnsi"/>
+          <w:color w:val="000000"/>
+          <w:lang w:eastAsia="es-AR"/>
+        </w:rPr>
+        <w:t>Parametro</w:t>
+      </w:r>
+      <w:proofErr w:type="spellEnd"/>
+      <w:r>
+        <w:rPr>
+          <w:rFonts w:eastAsia="Times New Roman" w:cstheme="minorHAnsi"/>
+          <w:color w:val="000000"/>
+          <w:lang w:eastAsia="es-AR"/>
+        </w:rPr>
+        <w:t xml:space="preserve"> formal es aquel especificado en el prototipo de un método</w:t>
+      </w:r>
+      <w:r>
+        <w:rPr>
+          <w:rFonts w:eastAsia="Times New Roman" w:cstheme="minorHAnsi"/>
+          <w:color w:val="000000"/>
+          <w:lang w:eastAsia="es-AR"/>
+        </w:rPr>
+        <w:t>, y el parámetro actual es el valor que tiene un parámetro formal en un momento dado.</w:t>
+      </w:r>
+      <w:r>
+        <w:rPr>
+          <w:rFonts w:eastAsia="Times New Roman" w:cstheme="minorHAnsi"/>
+          <w:color w:val="000000"/>
+          <w:lang w:eastAsia="es-AR"/>
+        </w:rPr>
+        <w:t xml:space="preserve"> </w:t>
+      </w:r>
+    </w:p>
+    <w:p>
+      <w:pPr>
+        <w:spacing w:before="100" w:beforeAutospacing="1" w:after="100" w:afterAutospacing="1" w:line="240" w:lineRule="auto"/>
+        <w:ind w:left="-76"/>
+        <w:textAlignment w:val="baseline"/>
+        <w:rPr>
+          <w:rFonts w:eastAsia="Times New Roman" w:cstheme="minorHAnsi"/>
+          <w:color w:val="000000"/>
+          <w:lang w:eastAsia="es-AR"/>
+        </w:rPr>
+      </w:pPr>
+    </w:p>
+    <w:p>
+      <w:pPr>
+        <w:spacing w:before="100" w:beforeAutospacing="1" w:after="100" w:afterAutospacing="1" w:line="240" w:lineRule="auto"/>
+        <w:ind w:left="-76"/>
+        <w:textAlignment w:val="baseline"/>
+        <w:rPr>
+          <w:rFonts w:eastAsia="Times New Roman" w:cstheme="minorHAnsi"/>
+          <w:color w:val="000000"/>
+          <w:lang w:eastAsia="es-AR"/>
+        </w:rPr>
+      </w:pPr>
+    </w:p>
+    <w:p>
+      <w:pPr>
+        <w:ind w:left="-76"/>
+      </w:pPr>
     </w:p>
     <w:sectPr>
       <w:pgSz w:w="11906" w:h="16838"/>
@@ -3487,6 +4192,95 @@
 <file path=word/numbering.xml><?xml version="1.0" encoding="utf-8"?>
 <w:numbering xmlns:wpc="http://schemas.microsoft.com/office/word/2010/wordprocessingCanvas" xmlns:cx="http://schemas.microsoft.com/office/drawing/2014/chartex" xmlns:cx1="http://schemas.microsoft.com/office/drawing/2015/9/8/chartex" xmlns:cx2="http://schemas.microsoft.com/office/drawing/2015/10/21/chartex" xmlns:cx3="http://schemas.microsoft.com/office/drawing/2016/5/9/chartex" xmlns:cx4="http://schemas.microsoft.com/office/drawing/2016/5/10/chartex" xmlns:cx5="http://schemas.microsoft.com/office/drawing/2016/5/11/chartex" xmlns:cx6="http://schemas.microsoft.com/office/drawing/2016/5/12/chartex" xmlns:cx7="http://schemas.microsoft.com/office/drawing/2016/5/13/chartex" xmlns:cx8="http://schemas.microsoft.com/office/drawing/2016/5/14/chartex" xmlns:mc="http://schemas.openxmlformats.org/markup-compatibility/2006" xmlns:aink="http://schemas.microsoft.com/office/drawing/2016/ink" xmlns:am3d="http://schemas.microsoft.com/office/drawing/2017/model3d" xmlns:o="urn:schemas-microsoft-com:office:office" xmlns:r="http://schemas.openxmlformats.org/officeDocument/2006/relationships" xmlns:m="http://schemas.openxmlformats.org/officeDocument/2006/math" xmlns:v="urn:schemas-microsoft-com:vml" xmlns:wp14="http://schemas.microsoft.com/office/word/2010/wordprocessingDrawing" xmlns:wp="http://schemas.openxmlformats.org/drawingml/2006/wordprocessingDrawing" xmlns:w10="urn:schemas-microsoft-com:office:word" xmlns:w="http://schemas.openxmlformats.org/wordprocessingml/2006/main" xmlns:w14="http://schemas.microsoft.com/office/word/2010/wordml" xmlns:w15="http://schemas.microsoft.com/office/word/2012/wordml" xmlns:w16cid="http://schemas.microsoft.com/office/word/2016/wordml/cid" xmlns:w16se="http://schemas.microsoft.com/office/word/2015/wordml/symex" xmlns:wpg="http://schemas.microsoft.com/office/word/2010/wordprocessingGroup" xmlns:wpi="http://schemas.microsoft.com/office/word/2010/wordprocessingInk" xmlns:wne="http://schemas.microsoft.com/office/word/2006/wordml" xmlns:wps="http://schemas.microsoft.com/office/word/2010/wordprocessingShape" mc:Ignorable="w14 w15 w16se w16cid wp14">
   <w:abstractNum w:abstractNumId="0" w15:restartNumberingAfterBreak="0">
+    <w:nsid w:val="01641A8A"/>
+    <w:multiLevelType w:val="hybridMultilevel"/>
+    <w:tmpl w:val="F55ED692"/>
+    <w:lvl w:ilvl="0" w:tplc="C3F4100C">
+      <w:start w:val="1"/>
+      <w:numFmt w:val="decimal"/>
+      <w:lvlText w:val="%1."/>
+      <w:lvlJc w:val="left"/>
+      <w:pPr>
+        <w:ind w:left="284" w:hanging="360"/>
+      </w:pPr>
+      <w:rPr>
+        <w:rFonts w:hint="default"/>
+      </w:rPr>
+    </w:lvl>
+    <w:lvl w:ilvl="1" w:tplc="2C0A0019" w:tentative="1">
+      <w:start w:val="1"/>
+      <w:numFmt w:val="lowerLetter"/>
+      <w:lvlText w:val="%2."/>
+      <w:lvlJc w:val="left"/>
+      <w:pPr>
+        <w:ind w:left="1004" w:hanging="360"/>
+      </w:pPr>
+    </w:lvl>
+    <w:lvl w:ilvl="2" w:tplc="2C0A001B" w:tentative="1">
+      <w:start w:val="1"/>
+      <w:numFmt w:val="lowerRoman"/>
+      <w:lvlText w:val="%3."/>
+      <w:lvlJc w:val="right"/>
+      <w:pPr>
+        <w:ind w:left="1724" w:hanging="180"/>
+      </w:pPr>
+    </w:lvl>
+    <w:lvl w:ilvl="3" w:tplc="2C0A000F" w:tentative="1">
+      <w:start w:val="1"/>
+      <w:numFmt w:val="decimal"/>
+      <w:lvlText w:val="%4."/>
+      <w:lvlJc w:val="left"/>
+      <w:pPr>
+        <w:ind w:left="2444" w:hanging="360"/>
+      </w:pPr>
+    </w:lvl>
+    <w:lvl w:ilvl="4" w:tplc="2C0A0019" w:tentative="1">
+      <w:start w:val="1"/>
+      <w:numFmt w:val="lowerLetter"/>
+      <w:lvlText w:val="%5."/>
+      <w:lvlJc w:val="left"/>
+      <w:pPr>
+        <w:ind w:left="3164" w:hanging="360"/>
+      </w:pPr>
+    </w:lvl>
+    <w:lvl w:ilvl="5" w:tplc="2C0A001B" w:tentative="1">
+      <w:start w:val="1"/>
+      <w:numFmt w:val="lowerRoman"/>
+      <w:lvlText w:val="%6."/>
+      <w:lvlJc w:val="right"/>
+      <w:pPr>
+        <w:ind w:left="3884" w:hanging="180"/>
+      </w:pPr>
+    </w:lvl>
+    <w:lvl w:ilvl="6" w:tplc="2C0A000F" w:tentative="1">
+      <w:start w:val="1"/>
+      <w:numFmt w:val="decimal"/>
+      <w:lvlText w:val="%7."/>
+      <w:lvlJc w:val="left"/>
+      <w:pPr>
+        <w:ind w:left="4604" w:hanging="360"/>
+      </w:pPr>
+    </w:lvl>
+    <w:lvl w:ilvl="7" w:tplc="2C0A0019" w:tentative="1">
+      <w:start w:val="1"/>
+      <w:numFmt w:val="lowerLetter"/>
+      <w:lvlText w:val="%8."/>
+      <w:lvlJc w:val="left"/>
+      <w:pPr>
+        <w:ind w:left="5324" w:hanging="360"/>
+      </w:pPr>
+    </w:lvl>
+    <w:lvl w:ilvl="8" w:tplc="2C0A001B" w:tentative="1">
+      <w:start w:val="1"/>
+      <w:numFmt w:val="lowerRoman"/>
+      <w:lvlText w:val="%9."/>
+      <w:lvlJc w:val="right"/>
+      <w:pPr>
+        <w:ind w:left="6044" w:hanging="180"/>
+      </w:pPr>
+    </w:lvl>
+  </w:abstractNum>
+  <w:abstractNum w:abstractNumId="1" w15:restartNumberingAfterBreak="0">
     <w:nsid w:val="1DA332DA"/>
     <w:multiLevelType w:val="hybridMultilevel"/>
     <w:tmpl w:val="7D3CF81A"/>
@@ -3575,7 +4369,7 @@
       </w:pPr>
     </w:lvl>
   </w:abstractNum>
-  <w:abstractNum w:abstractNumId="1" w15:restartNumberingAfterBreak="0">
+  <w:abstractNum w:abstractNumId="2" w15:restartNumberingAfterBreak="0">
     <w:nsid w:val="2411688B"/>
     <w:multiLevelType w:val="hybridMultilevel"/>
     <w:tmpl w:val="CBF4F274"/>
@@ -3664,11 +4458,11 @@
       </w:pPr>
     </w:lvl>
   </w:abstractNum>
-  <w:abstractNum w:abstractNumId="2" w15:restartNumberingAfterBreak="0">
-    <w:nsid w:val="45342697"/>
+  <w:abstractNum w:abstractNumId="3" w15:restartNumberingAfterBreak="0">
+    <w:nsid w:val="256E22F9"/>
     <w:multiLevelType w:val="hybridMultilevel"/>
-    <w:tmpl w:val="4F2EF016"/>
-    <w:lvl w:ilvl="0" w:tplc="D20E0EC8">
+    <w:tmpl w:val="59F4734A"/>
+    <w:lvl w:ilvl="0" w:tplc="C0E0016E">
       <w:start w:val="1"/>
       <w:numFmt w:val="decimal"/>
       <w:lvlText w:val="%1."/>
@@ -3753,7 +4547,186 @@
       </w:pPr>
     </w:lvl>
   </w:abstractNum>
-  <w:abstractNum w:abstractNumId="3" w15:restartNumberingAfterBreak="0">
+  <w:abstractNum w:abstractNumId="4" w15:restartNumberingAfterBreak="0">
+    <w:nsid w:val="44FF2966"/>
+    <w:multiLevelType w:val="hybridMultilevel"/>
+    <w:tmpl w:val="FE26C604"/>
+    <w:lvl w:ilvl="0" w:tplc="0EBA72AE">
+      <w:start w:val="1"/>
+      <w:numFmt w:val="decimal"/>
+      <w:lvlText w:val="%1."/>
+      <w:lvlJc w:val="left"/>
+      <w:pPr>
+        <w:ind w:left="284" w:hanging="360"/>
+      </w:pPr>
+      <w:rPr>
+        <w:rFonts w:hint="default"/>
+      </w:rPr>
+    </w:lvl>
+    <w:lvl w:ilvl="1" w:tplc="2C0A0019" w:tentative="1">
+      <w:start w:val="1"/>
+      <w:numFmt w:val="lowerLetter"/>
+      <w:lvlText w:val="%2."/>
+      <w:lvlJc w:val="left"/>
+      <w:pPr>
+        <w:ind w:left="1004" w:hanging="360"/>
+      </w:pPr>
+    </w:lvl>
+    <w:lvl w:ilvl="2" w:tplc="2C0A001B" w:tentative="1">
+      <w:start w:val="1"/>
+      <w:numFmt w:val="lowerRoman"/>
+      <w:lvlText w:val="%3."/>
+      <w:lvlJc w:val="right"/>
+      <w:pPr>
+        <w:ind w:left="1724" w:hanging="180"/>
+      </w:pPr>
+    </w:lvl>
+    <w:lvl w:ilvl="3" w:tplc="2C0A000F" w:tentative="1">
+      <w:start w:val="1"/>
+      <w:numFmt w:val="decimal"/>
+      <w:lvlText w:val="%4."/>
+      <w:lvlJc w:val="left"/>
+      <w:pPr>
+        <w:ind w:left="2444" w:hanging="360"/>
+      </w:pPr>
+    </w:lvl>
+    <w:lvl w:ilvl="4" w:tplc="2C0A0019" w:tentative="1">
+      <w:start w:val="1"/>
+      <w:numFmt w:val="lowerLetter"/>
+      <w:lvlText w:val="%5."/>
+      <w:lvlJc w:val="left"/>
+      <w:pPr>
+        <w:ind w:left="3164" w:hanging="360"/>
+      </w:pPr>
+    </w:lvl>
+    <w:lvl w:ilvl="5" w:tplc="2C0A001B" w:tentative="1">
+      <w:start w:val="1"/>
+      <w:numFmt w:val="lowerRoman"/>
+      <w:lvlText w:val="%6."/>
+      <w:lvlJc w:val="right"/>
+      <w:pPr>
+        <w:ind w:left="3884" w:hanging="180"/>
+      </w:pPr>
+    </w:lvl>
+    <w:lvl w:ilvl="6" w:tplc="2C0A000F" w:tentative="1">
+      <w:start w:val="1"/>
+      <w:numFmt w:val="decimal"/>
+      <w:lvlText w:val="%7."/>
+      <w:lvlJc w:val="left"/>
+      <w:pPr>
+        <w:ind w:left="4604" w:hanging="360"/>
+      </w:pPr>
+    </w:lvl>
+    <w:lvl w:ilvl="7" w:tplc="2C0A0019" w:tentative="1">
+      <w:start w:val="1"/>
+      <w:numFmt w:val="lowerLetter"/>
+      <w:lvlText w:val="%8."/>
+      <w:lvlJc w:val="left"/>
+      <w:pPr>
+        <w:ind w:left="5324" w:hanging="360"/>
+      </w:pPr>
+    </w:lvl>
+    <w:lvl w:ilvl="8" w:tplc="2C0A001B" w:tentative="1">
+      <w:start w:val="1"/>
+      <w:numFmt w:val="lowerRoman"/>
+      <w:lvlText w:val="%9."/>
+      <w:lvlJc w:val="right"/>
+      <w:pPr>
+        <w:ind w:left="6044" w:hanging="180"/>
+      </w:pPr>
+    </w:lvl>
+  </w:abstractNum>
+  <w:abstractNum w:abstractNumId="5" w15:restartNumberingAfterBreak="0">
+    <w:nsid w:val="45342697"/>
+    <w:multiLevelType w:val="hybridMultilevel"/>
+    <w:tmpl w:val="5A98CAAE"/>
+    <w:lvl w:ilvl="0" w:tplc="FD92500C">
+      <w:start w:val="1"/>
+      <w:numFmt w:val="decimal"/>
+      <w:lvlText w:val="%1."/>
+      <w:lvlJc w:val="left"/>
+      <w:pPr>
+        <w:ind w:left="284" w:hanging="360"/>
+      </w:pPr>
+      <w:rPr>
+        <w:rFonts w:asciiTheme="minorHAnsi" w:hAnsiTheme="minorHAnsi" w:cstheme="minorHAnsi" w:hint="default"/>
+        <w:sz w:val="22"/>
+      </w:rPr>
+    </w:lvl>
+    <w:lvl w:ilvl="1" w:tplc="2C0A0019" w:tentative="1">
+      <w:start w:val="1"/>
+      <w:numFmt w:val="lowerLetter"/>
+      <w:lvlText w:val="%2."/>
+      <w:lvlJc w:val="left"/>
+      <w:pPr>
+        <w:ind w:left="1004" w:hanging="360"/>
+      </w:pPr>
+    </w:lvl>
+    <w:lvl w:ilvl="2" w:tplc="2C0A001B" w:tentative="1">
+      <w:start w:val="1"/>
+      <w:numFmt w:val="lowerRoman"/>
+      <w:lvlText w:val="%3."/>
+      <w:lvlJc w:val="right"/>
+      <w:pPr>
+        <w:ind w:left="1724" w:hanging="180"/>
+      </w:pPr>
+    </w:lvl>
+    <w:lvl w:ilvl="3" w:tplc="2C0A000F" w:tentative="1">
+      <w:start w:val="1"/>
+      <w:numFmt w:val="decimal"/>
+      <w:lvlText w:val="%4."/>
+      <w:lvlJc w:val="left"/>
+      <w:pPr>
+        <w:ind w:left="2444" w:hanging="360"/>
+      </w:pPr>
+    </w:lvl>
+    <w:lvl w:ilvl="4" w:tplc="2C0A0019" w:tentative="1">
+      <w:start w:val="1"/>
+      <w:numFmt w:val="lowerLetter"/>
+      <w:lvlText w:val="%5."/>
+      <w:lvlJc w:val="left"/>
+      <w:pPr>
+        <w:ind w:left="3164" w:hanging="360"/>
+      </w:pPr>
+    </w:lvl>
+    <w:lvl w:ilvl="5" w:tplc="2C0A001B" w:tentative="1">
+      <w:start w:val="1"/>
+      <w:numFmt w:val="lowerRoman"/>
+      <w:lvlText w:val="%6."/>
+      <w:lvlJc w:val="right"/>
+      <w:pPr>
+        <w:ind w:left="3884" w:hanging="180"/>
+      </w:pPr>
+    </w:lvl>
+    <w:lvl w:ilvl="6" w:tplc="2C0A000F" w:tentative="1">
+      <w:start w:val="1"/>
+      <w:numFmt w:val="decimal"/>
+      <w:lvlText w:val="%7."/>
+      <w:lvlJc w:val="left"/>
+      <w:pPr>
+        <w:ind w:left="4604" w:hanging="360"/>
+      </w:pPr>
+    </w:lvl>
+    <w:lvl w:ilvl="7" w:tplc="2C0A0019" w:tentative="1">
+      <w:start w:val="1"/>
+      <w:numFmt w:val="lowerLetter"/>
+      <w:lvlText w:val="%8."/>
+      <w:lvlJc w:val="left"/>
+      <w:pPr>
+        <w:ind w:left="5324" w:hanging="360"/>
+      </w:pPr>
+    </w:lvl>
+    <w:lvl w:ilvl="8" w:tplc="2C0A001B" w:tentative="1">
+      <w:start w:val="1"/>
+      <w:numFmt w:val="lowerRoman"/>
+      <w:lvlText w:val="%9."/>
+      <w:lvlJc w:val="right"/>
+      <w:pPr>
+        <w:ind w:left="6044" w:hanging="180"/>
+      </w:pPr>
+    </w:lvl>
+  </w:abstractNum>
+  <w:abstractNum w:abstractNumId="6" w15:restartNumberingAfterBreak="0">
     <w:nsid w:val="4D9A6586"/>
     <w:multiLevelType w:val="hybridMultilevel"/>
     <w:tmpl w:val="4236A2F4"/>
@@ -3839,7 +4812,123 @@
       </w:pPr>
     </w:lvl>
   </w:abstractNum>
-  <w:abstractNum w:abstractNumId="4" w15:restartNumberingAfterBreak="0">
+  <w:abstractNum w:abstractNumId="7" w15:restartNumberingAfterBreak="0">
+    <w:nsid w:val="6A9E0421"/>
+    <w:multiLevelType w:val="multilevel"/>
+    <w:tmpl w:val="8F588CA0"/>
+    <w:lvl w:ilvl="0">
+      <w:start w:val="1"/>
+      <w:numFmt w:val="decimal"/>
+      <w:lvlText w:val="%1."/>
+      <w:lvlJc w:val="left"/>
+      <w:pPr>
+        <w:tabs>
+          <w:tab w:val="num" w:pos="720"/>
+        </w:tabs>
+        <w:ind w:left="720" w:hanging="360"/>
+      </w:pPr>
+      <w:rPr>
+        <w:sz w:val="20"/>
+      </w:rPr>
+    </w:lvl>
+    <w:lvl w:ilvl="1" w:tentative="1">
+      <w:start w:val="1"/>
+      <w:numFmt w:val="decimal"/>
+      <w:lvlText w:val="%2."/>
+      <w:lvlJc w:val="left"/>
+      <w:pPr>
+        <w:tabs>
+          <w:tab w:val="num" w:pos="1440"/>
+        </w:tabs>
+        <w:ind w:left="1440" w:hanging="360"/>
+      </w:pPr>
+    </w:lvl>
+    <w:lvl w:ilvl="2" w:tentative="1">
+      <w:start w:val="1"/>
+      <w:numFmt w:val="decimal"/>
+      <w:lvlText w:val="%3."/>
+      <w:lvlJc w:val="left"/>
+      <w:pPr>
+        <w:tabs>
+          <w:tab w:val="num" w:pos="2160"/>
+        </w:tabs>
+        <w:ind w:left="2160" w:hanging="360"/>
+      </w:pPr>
+    </w:lvl>
+    <w:lvl w:ilvl="3" w:tentative="1">
+      <w:start w:val="1"/>
+      <w:numFmt w:val="decimal"/>
+      <w:lvlText w:val="%4."/>
+      <w:lvlJc w:val="left"/>
+      <w:pPr>
+        <w:tabs>
+          <w:tab w:val="num" w:pos="2880"/>
+        </w:tabs>
+        <w:ind w:left="2880" w:hanging="360"/>
+      </w:pPr>
+    </w:lvl>
+    <w:lvl w:ilvl="4" w:tentative="1">
+      <w:start w:val="1"/>
+      <w:numFmt w:val="decimal"/>
+      <w:lvlText w:val="%5."/>
+      <w:lvlJc w:val="left"/>
+      <w:pPr>
+        <w:tabs>
+          <w:tab w:val="num" w:pos="3600"/>
+        </w:tabs>
+        <w:ind w:left="3600" w:hanging="360"/>
+      </w:pPr>
+    </w:lvl>
+    <w:lvl w:ilvl="5" w:tentative="1">
+      <w:start w:val="1"/>
+      <w:numFmt w:val="decimal"/>
+      <w:lvlText w:val="%6."/>
+      <w:lvlJc w:val="left"/>
+      <w:pPr>
+        <w:tabs>
+          <w:tab w:val="num" w:pos="4320"/>
+        </w:tabs>
+        <w:ind w:left="4320" w:hanging="360"/>
+      </w:pPr>
+    </w:lvl>
+    <w:lvl w:ilvl="6" w:tentative="1">
+      <w:start w:val="1"/>
+      <w:numFmt w:val="decimal"/>
+      <w:lvlText w:val="%7."/>
+      <w:lvlJc w:val="left"/>
+      <w:pPr>
+        <w:tabs>
+          <w:tab w:val="num" w:pos="5040"/>
+        </w:tabs>
+        <w:ind w:left="5040" w:hanging="360"/>
+      </w:pPr>
+    </w:lvl>
+    <w:lvl w:ilvl="7" w:tentative="1">
+      <w:start w:val="1"/>
+      <w:numFmt w:val="decimal"/>
+      <w:lvlText w:val="%8."/>
+      <w:lvlJc w:val="left"/>
+      <w:pPr>
+        <w:tabs>
+          <w:tab w:val="num" w:pos="5760"/>
+        </w:tabs>
+        <w:ind w:left="5760" w:hanging="360"/>
+      </w:pPr>
+    </w:lvl>
+    <w:lvl w:ilvl="8" w:tentative="1">
+      <w:start w:val="1"/>
+      <w:numFmt w:val="decimal"/>
+      <w:lvlText w:val="%9."/>
+      <w:lvlJc w:val="left"/>
+      <w:pPr>
+        <w:tabs>
+          <w:tab w:val="num" w:pos="6480"/>
+        </w:tabs>
+        <w:ind w:left="6480" w:hanging="360"/>
+      </w:pPr>
+    </w:lvl>
+  </w:abstractNum>
+  <w:abstractNum w:abstractNumId="8" w15:restartNumberingAfterBreak="0">
     <w:nsid w:val="6C0842EC"/>
     <w:multiLevelType w:val="hybridMultilevel"/>
     <w:tmpl w:val="14AC8240"/>
@@ -3929,19 +5018,31 @@
     </w:lvl>
   </w:abstractNum>
   <w:num w:numId="1">
-    <w:abstractNumId w:val="4"/>
+    <w:abstractNumId w:val="8"/>
   </w:num>
   <w:num w:numId="2">
+    <w:abstractNumId w:val="1"/>
+  </w:num>
+  <w:num w:numId="3">
+    <w:abstractNumId w:val="2"/>
+  </w:num>
+  <w:num w:numId="4">
+    <w:abstractNumId w:val="6"/>
+  </w:num>
+  <w:num w:numId="5">
+    <w:abstractNumId w:val="5"/>
+  </w:num>
+  <w:num w:numId="6">
+    <w:abstractNumId w:val="7"/>
+  </w:num>
+  <w:num w:numId="7">
+    <w:abstractNumId w:val="3"/>
+  </w:num>
+  <w:num w:numId="8">
     <w:abstractNumId w:val="0"/>
   </w:num>
-  <w:num w:numId="3">
-    <w:abstractNumId w:val="1"/>
-  </w:num>
-  <w:num w:numId="4">
-    <w:abstractNumId w:val="3"/>
-  </w:num>
-  <w:num w:numId="5">
-    <w:abstractNumId w:val="2"/>
+  <w:num w:numId="9">
+    <w:abstractNumId w:val="4"/>
   </w:num>
 </w:numbering>
 </file>

</xml_diff>